<commit_message>
Update gitignore avoiding pictures docx and xls to be updated
</commit_message>
<xml_diff>
--- a/Z-F-Y-S/todaytrade.docx
+++ b/Z-F-Y-S/todaytrade.docx
@@ -9,7 +9,7 @@
       <w:r>
         <w:t>Buongiorno Fabrizio!</w:t>
         <w:br/>
-        <w:t xml:space="preserve"> the best Trade updated 2021-02-04 01:49:05</w:t>
+        <w:t xml:space="preserve"> the best Trade updated 2021-02-04 17:54:49</w:t>
         <w:br/>
         <w:t xml:space="preserve"> are ready!!!</w:t>
       </w:r>
@@ -203,7 +203,7 @@
           </w:tcPr>
           <w:p>
             <w:r>
-              <w:t>2021-02-03 00:00:00</w:t>
+              <w:t>2021-02-04 00:00:00</w:t>
             </w:r>
           </w:p>
         </w:tc>
@@ -233,7 +233,7 @@
           </w:tcPr>
           <w:p>
             <w:r>
-              <w:t>612</w:t>
+              <w:t>614</w:t>
             </w:r>
           </w:p>
         </w:tc>
@@ -273,7 +273,7 @@
           </w:tcPr>
           <w:p>
             <w:r>
-              <w:t>4.41</w:t>
+              <w:t>4.29</w:t>
             </w:r>
           </w:p>
         </w:tc>
@@ -283,7 +283,7 @@
           </w:tcPr>
           <w:p>
             <w:r>
-              <w:t>-0.01</w:t>
+              <w:t>0.62</w:t>
             </w:r>
           </w:p>
         </w:tc>
@@ -303,7 +303,7 @@
           </w:tcPr>
           <w:p>
             <w:r>
-              <w:t>8.64</w:t>
+              <w:t>4.97</w:t>
             </w:r>
           </w:p>
         </w:tc>
@@ -313,7 +313,7 @@
           </w:tcPr>
           <w:p>
             <w:r>
-              <w:t>2.89</w:t>
+              <w:t>1.17</w:t>
             </w:r>
           </w:p>
         </w:tc>
@@ -333,7 +333,7 @@
           </w:tcPr>
           <w:p>
             <w:r>
-              <w:t>171.25</w:t>
+              <w:t>171.25b</w:t>
             </w:r>
           </w:p>
         </w:tc>
@@ -355,7 +355,7 @@
           </w:tcPr>
           <w:p>
             <w:r>
-              <w:t>2021-02-03 00:00:00</w:t>
+              <w:t>2021-02-04 00:00:00</w:t>
             </w:r>
           </w:p>
         </w:tc>
@@ -385,7 +385,7 @@
           </w:tcPr>
           <w:p>
             <w:r>
-              <w:t>716</w:t>
+              <w:t>677</w:t>
             </w:r>
           </w:p>
         </w:tc>
@@ -425,7 +425,7 @@
           </w:tcPr>
           <w:p>
             <w:r>
-              <w:t>3.42</w:t>
+              <w:t>5.83</w:t>
             </w:r>
           </w:p>
         </w:tc>
@@ -435,7 +435,7 @@
           </w:tcPr>
           <w:p>
             <w:r>
-              <w:t>0.89</w:t>
+              <w:t>1.01</w:t>
             </w:r>
           </w:p>
         </w:tc>
@@ -455,7 +455,7 @@
           </w:tcPr>
           <w:p>
             <w:r>
-              <w:t>-9.78</w:t>
+              <w:t>-7.87</w:t>
             </w:r>
           </w:p>
         </w:tc>
@@ -465,7 +465,7 @@
           </w:tcPr>
           <w:p>
             <w:r>
-              <w:t>3.05</w:t>
+              <w:t>4.41</w:t>
             </w:r>
           </w:p>
         </w:tc>
@@ -475,7 +475,7 @@
           </w:tcPr>
           <w:p>
             <w:r>
-              <w:t>181.83</w:t>
+              <w:t>181.8300</w:t>
             </w:r>
           </w:p>
         </w:tc>
@@ -485,7 +485,7 @@
           </w:tcPr>
           <w:p>
             <w:r>
-              <w:t>7.3</w:t>
+              <w:t>7.30b</w:t>
             </w:r>
           </w:p>
         </w:tc>
@@ -690,7 +690,7 @@
           </w:tcPr>
           <w:p>
             <w:r>
-              <w:t>2021-02-03 00:00:00</w:t>
+              <w:t>2021-02-04 00:00:00</w:t>
             </w:r>
           </w:p>
         </w:tc>
@@ -720,7 +720,7 @@
           </w:tcPr>
           <w:p>
             <w:r>
-              <w:t>612</w:t>
+              <w:t>614</w:t>
             </w:r>
           </w:p>
         </w:tc>
@@ -760,7 +760,7 @@
           </w:tcPr>
           <w:p>
             <w:r>
-              <w:t>4.41</w:t>
+              <w:t>4.29</w:t>
             </w:r>
           </w:p>
         </w:tc>
@@ -770,7 +770,7 @@
           </w:tcPr>
           <w:p>
             <w:r>
-              <w:t>-0.01</w:t>
+              <w:t>0.62</w:t>
             </w:r>
           </w:p>
         </w:tc>
@@ -790,7 +790,7 @@
           </w:tcPr>
           <w:p>
             <w:r>
-              <w:t>8.64</w:t>
+              <w:t>4.97</w:t>
             </w:r>
           </w:p>
         </w:tc>
@@ -800,7 +800,7 @@
           </w:tcPr>
           <w:p>
             <w:r>
-              <w:t>2.89</w:t>
+              <w:t>1.17</w:t>
             </w:r>
           </w:p>
         </w:tc>
@@ -820,7 +820,7 @@
           </w:tcPr>
           <w:p>
             <w:r>
-              <w:t>171.25</w:t>
+              <w:t>171.25b</w:t>
             </w:r>
           </w:p>
         </w:tc>
@@ -1326,7 +1326,7 @@
               <a:graphicData uri="http://schemas.openxmlformats.org/drawingml/2006/picture">
                 <pic:pic>
                   <pic:nvPicPr>
-                    <pic:cNvPr id="0" name="2021-02-03BAS.DE.png"/>
+                    <pic:cNvPr id="0" name="2021-02-02X.png"/>
                     <pic:cNvPicPr/>
                   </pic:nvPicPr>
                   <pic:blipFill>
@@ -1362,7 +1362,7 @@
               <a:graphicData uri="http://schemas.openxmlformats.org/drawingml/2006/picture">
                 <pic:pic>
                   <pic:nvPicPr>
-                    <pic:cNvPr id="0" name="2021-02-03BAYN.DE.png"/>
+                    <pic:cNvPr id="0" name="2021-02-03BAS.DE.png"/>
                     <pic:cNvPicPr/>
                   </pic:nvPicPr>
                   <pic:blipFill>
@@ -1398,7 +1398,7 @@
               <a:graphicData uri="http://schemas.openxmlformats.org/drawingml/2006/picture">
                 <pic:pic>
                   <pic:nvPicPr>
-                    <pic:cNvPr id="0" name="2021-02-03BMRN.png"/>
+                    <pic:cNvPr id="0" name="2021-02-03BAYN.DE.png"/>
                     <pic:cNvPicPr/>
                   </pic:nvPicPr>
                   <pic:blipFill>
@@ -1434,7 +1434,7 @@
               <a:graphicData uri="http://schemas.openxmlformats.org/drawingml/2006/picture">
                 <pic:pic>
                   <pic:nvPicPr>
-                    <pic:cNvPr id="0" name="2021-02-03CVX.png"/>
+                    <pic:cNvPr id="0" name="2021-02-03BMRN.png"/>
                     <pic:cNvPicPr/>
                   </pic:nvPicPr>
                   <pic:blipFill>
@@ -1470,7 +1470,7 @@
               <a:graphicData uri="http://schemas.openxmlformats.org/drawingml/2006/picture">
                 <pic:pic>
                   <pic:nvPicPr>
-                    <pic:cNvPr id="0" name="2021-02-03EVRG.png"/>
+                    <pic:cNvPr id="0" name="2021-02-03CVX.png"/>
                     <pic:cNvPicPr/>
                   </pic:nvPicPr>
                   <pic:blipFill>
@@ -1506,7 +1506,7 @@
               <a:graphicData uri="http://schemas.openxmlformats.org/drawingml/2006/picture">
                 <pic:pic>
                   <pic:nvPicPr>
-                    <pic:cNvPr id="0" name="2021-02-03KO.png"/>
+                    <pic:cNvPr id="0" name="2021-02-03EVRG.png"/>
                     <pic:cNvPicPr/>
                   </pic:nvPicPr>
                   <pic:blipFill>
@@ -1542,7 +1542,7 @@
               <a:graphicData uri="http://schemas.openxmlformats.org/drawingml/2006/picture">
                 <pic:pic>
                   <pic:nvPicPr>
-                    <pic:cNvPr id="0" name="2021-02-03MMM.png"/>
+                    <pic:cNvPr id="0" name="2021-02-03KO.png"/>
                     <pic:cNvPicPr/>
                   </pic:nvPicPr>
                   <pic:blipFill>
@@ -1578,7 +1578,7 @@
               <a:graphicData uri="http://schemas.openxmlformats.org/drawingml/2006/picture">
                 <pic:pic>
                   <pic:nvPicPr>
-                    <pic:cNvPr id="0" name="2021-02-03PAM.png"/>
+                    <pic:cNvPr id="0" name="2021-02-03MMM.png"/>
                     <pic:cNvPicPr/>
                   </pic:nvPicPr>
                   <pic:blipFill>
@@ -1614,11 +1614,47 @@
               <a:graphicData uri="http://schemas.openxmlformats.org/drawingml/2006/picture">
                 <pic:pic>
                   <pic:nvPicPr>
+                    <pic:cNvPr id="0" name="2021-02-03PAM.png"/>
+                    <pic:cNvPicPr/>
+                  </pic:nvPicPr>
+                  <pic:blipFill>
+                    <a:blip r:embed="rId19"/>
+                    <a:stretch>
+                      <a:fillRect/>
+                    </a:stretch>
+                  </pic:blipFill>
+                  <pic:spPr>
+                    <a:xfrm>
+                      <a:off x="0" y="0"/>
+                      <a:ext cx="6400800" cy="1778000"/>
+                    </a:xfrm>
+                    <a:prstGeom prst="rect"/>
+                  </pic:spPr>
+                </pic:pic>
+              </a:graphicData>
+            </a:graphic>
+          </wp:inline>
+        </w:drawing>
+      </w:r>
+    </w:p>
+    <w:p>
+      <w:r>
+        <w:drawing>
+          <wp:inline xmlns:a="http://schemas.openxmlformats.org/drawingml/2006/main" xmlns:pic="http://schemas.openxmlformats.org/drawingml/2006/picture">
+            <wp:extent cx="6400800" cy="1778000"/>
+            <wp:docPr id="12" name="Picture 12"/>
+            <wp:cNvGraphicFramePr>
+              <a:graphicFrameLocks noChangeAspect="1"/>
+            </wp:cNvGraphicFramePr>
+            <a:graphic>
+              <a:graphicData uri="http://schemas.openxmlformats.org/drawingml/2006/picture">
+                <pic:pic>
+                  <pic:nvPicPr>
                     <pic:cNvPr id="0" name="2021-02-03VZ.png"/>
                     <pic:cNvPicPr/>
                   </pic:nvPicPr>
                   <pic:blipFill>
-                    <a:blip r:embed="rId19"/>
+                    <a:blip r:embed="rId20"/>
                     <a:stretch>
                       <a:fillRect/>
                     </a:stretch>
@@ -1645,7 +1681,7 @@
         <w:drawing>
           <wp:inline xmlns:a="http://schemas.openxmlformats.org/drawingml/2006/main" xmlns:pic="http://schemas.openxmlformats.org/drawingml/2006/picture">
             <wp:extent cx="6400800" cy="1778000"/>
-            <wp:docPr id="12" name="Picture 12"/>
+            <wp:docPr id="13" name="Picture 13"/>
             <wp:cNvGraphicFramePr>
               <a:graphicFrameLocks noChangeAspect="1"/>
             </wp:cNvGraphicFramePr>
@@ -1657,7 +1693,7 @@
                     <pic:cNvPicPr/>
                   </pic:nvPicPr>
                   <pic:blipFill>
-                    <a:blip r:embed="rId20"/>
+                    <a:blip r:embed="rId21"/>
                     <a:stretch>
                       <a:fillRect/>
                     </a:stretch>

</xml_diff>